<commit_message>
Ajout des tables pour accès REST
</commit_message>
<xml_diff>
--- a/AnalyseSommaire.docx
+++ b/AnalyseSommaire.docx
@@ -2,6 +2,7 @@
 <file path=word/document.xml><?xml version="1.0" encoding="utf-8"?>
 <w:document xmlns:wpc="http://schemas.microsoft.com/office/word/2010/wordprocessingCanvas" xmlns:cx="http://schemas.microsoft.com/office/drawing/2014/chartex" xmlns:cx1="http://schemas.microsoft.com/office/drawing/2015/9/8/chartex" xmlns:cx2="http://schemas.microsoft.com/office/drawing/2015/10/21/chartex" xmlns:cx3="http://schemas.microsoft.com/office/drawing/2016/5/9/chartex" xmlns:cx4="http://schemas.microsoft.com/office/drawing/2016/5/10/chartex" xmlns:cx5="http://schemas.microsoft.com/office/drawing/2016/5/11/chartex" xmlns:cx6="http://schemas.microsoft.com/office/drawing/2016/5/12/chartex" xmlns:cx7="http://schemas.microsoft.com/office/drawing/2016/5/13/chartex" xmlns:cx8="http://schemas.microsoft.com/office/drawing/2016/5/14/chartex" xmlns:mc="http://schemas.openxmlformats.org/markup-compatibility/2006" xmlns:aink="http://schemas.microsoft.com/office/drawing/2016/ink" xmlns:am3d="http://schemas.microsoft.com/office/drawing/2017/model3d" xmlns:o="urn:schemas-microsoft-com:office:office" xmlns:oel="http://schemas.microsoft.com/office/2019/extlst" xmlns:r="http://schemas.openxmlformats.org/officeDocument/2006/relationships" xmlns:m="http://schemas.openxmlformats.org/officeDocument/2006/math" xmlns:v="urn:schemas-microsoft-com:vml" xmlns:wp14="http://schemas.microsoft.com/office/word/2010/wordprocessingDrawing" xmlns:wp="http://schemas.openxmlformats.org/drawingml/2006/wordprocessingDrawing" xmlns:w10="urn:schemas-microsoft-com:office:word" xmlns:w="http://schemas.openxmlformats.org/wordprocessingml/2006/main" xmlns:w14="http://schemas.microsoft.com/office/word/2010/wordml" xmlns:w15="http://schemas.microsoft.com/office/word/2012/wordml" xmlns:w16cex="http://schemas.microsoft.com/office/word/2018/wordml/cex" xmlns:w16cid="http://schemas.microsoft.com/office/word/2016/wordml/cid" xmlns:w16="http://schemas.microsoft.com/office/word/2018/wordml" xmlns:w16sdtdh="http://schemas.microsoft.com/office/word/2020/wordml/sdtdatahash" xmlns:w16se="http://schemas.microsoft.com/office/word/2015/wordml/symex" xmlns:wpg="http://schemas.microsoft.com/office/word/2010/wordprocessingGroup" xmlns:wpi="http://schemas.microsoft.com/office/word/2010/wordprocessingInk" xmlns:wne="http://schemas.microsoft.com/office/word/2006/wordml" xmlns:wps="http://schemas.microsoft.com/office/word/2010/wordprocessingShape" mc:Ignorable="w14 w15 w16se w16cid w16 w16cex w16sdtdh wp14">
   <w:body>
+    <w:p/>
     <w:sdt>
       <w:sdtPr>
         <w:id w:val="563693853"/>
@@ -708,167 +709,13 @@
               <mc:AlternateContent>
                 <mc:Choice Requires="wps">
                   <w:drawing>
-                    <wp:anchor distT="0" distB="0" distL="114300" distR="114300" simplePos="0" relativeHeight="251680768" behindDoc="0" locked="0" layoutInCell="1" allowOverlap="1" wp14:anchorId="411BC395" wp14:editId="5CF8C8FC">
+                    <wp:anchor distT="0" distB="0" distL="114300" distR="114300" simplePos="0" relativeHeight="251678720" behindDoc="0" locked="0" layoutInCell="1" allowOverlap="1" wp14:anchorId="41E815AA" wp14:editId="597758D6">
                       <wp:simplePos x="0" y="0"/>
                       <wp:positionH relativeFrom="column">
-                        <wp:posOffset>5276850</wp:posOffset>
+                        <wp:posOffset>2466975</wp:posOffset>
                       </wp:positionH>
                       <wp:positionV relativeFrom="paragraph">
-                        <wp:posOffset>5162550</wp:posOffset>
-                      </wp:positionV>
-                      <wp:extent cx="1828800" cy="1828800"/>
-                      <wp:effectExtent l="0" t="0" r="0" b="0"/>
-                      <wp:wrapNone/>
-                      <wp:docPr id="1330868533" name="Zone de texte 1"/>
-                      <wp:cNvGraphicFramePr/>
-                      <a:graphic xmlns:a="http://schemas.openxmlformats.org/drawingml/2006/main">
-                        <a:graphicData uri="http://schemas.microsoft.com/office/word/2010/wordprocessingShape">
-                          <wps:wsp>
-                            <wps:cNvSpPr txBox="1"/>
-                            <wps:spPr>
-                              <a:xfrm>
-                                <a:off x="0" y="0"/>
-                                <a:ext cx="1828800" cy="1828800"/>
-                              </a:xfrm>
-                              <a:prstGeom prst="rect">
-                                <a:avLst/>
-                              </a:prstGeom>
-                              <a:noFill/>
-                              <a:ln>
-                                <a:noFill/>
-                              </a:ln>
-                            </wps:spPr>
-                            <wps:txbx>
-                              <w:txbxContent>
-                                <w:p>
-                                  <w:pPr>
-                                    <w:jc w:val="center"/>
-                                    <w:rPr>
-                                      <w:noProof/>
-                                      <w:color w:val="000000" w:themeColor="text1"/>
-                                      <w:sz w:val="20"/>
-                                      <w:szCs w:val="20"/>
-                                      <w:lang w:val="en-US"/>
-                                      <w14:shadow w14:blurRad="38100" w14:dist="19050" w14:dir="2700000" w14:sx="100000" w14:sy="100000" w14:kx="0" w14:ky="0" w14:algn="tl">
-                                        <w14:schemeClr w14:val="dk1">
-                                          <w14:alpha w14:val="60000"/>
-                                        </w14:schemeClr>
-                                      </w14:shadow>
-                                      <w14:textOutline w14:w="0" w14:cap="flat" w14:cmpd="sng" w14:algn="ctr">
-                                        <w14:noFill/>
-                                        <w14:prstDash w14:val="solid"/>
-                                        <w14:round/>
-                                      </w14:textOutline>
-                                    </w:rPr>
-                                  </w:pPr>
-                                  <w:r>
-                                    <w:rPr>
-                                      <w:noProof/>
-                                      <w:color w:val="000000" w:themeColor="text1"/>
-                                      <w:sz w:val="20"/>
-                                      <w:szCs w:val="20"/>
-                                      <w:lang w:val="en-US"/>
-                                      <w14:shadow w14:blurRad="38100" w14:dist="19050" w14:dir="2700000" w14:sx="100000" w14:sy="100000" w14:kx="0" w14:ky="0" w14:algn="tl">
-                                        <w14:schemeClr w14:val="dk1">
-                                          <w14:alpha w14:val="60000"/>
-                                        </w14:schemeClr>
-                                      </w14:shadow>
-                                      <w14:textOutline w14:w="0" w14:cap="flat" w14:cmpd="sng" w14:algn="ctr">
-                                        <w14:noFill/>
-                                        <w14:prstDash w14:val="solid"/>
-                                        <w14:round/>
-                                      </w14:textOutline>
-                                    </w:rPr>
-                                    <w:t>Être émis</w:t>
-                                  </w:r>
-                                </w:p>
-                              </w:txbxContent>
-                            </wps:txbx>
-                            <wps:bodyPr rot="0" spcFirstLastPara="0" vertOverflow="overflow" horzOverflow="overflow" vert="horz" wrap="none" lIns="91440" tIns="45720" rIns="91440" bIns="45720" numCol="1" spcCol="0" rtlCol="0" fromWordArt="0" anchor="t" anchorCtr="0" forceAA="0" compatLnSpc="1">
-                              <a:prstTxWarp prst="textNoShape">
-                                <a:avLst/>
-                              </a:prstTxWarp>
-                              <a:spAutoFit/>
-                            </wps:bodyPr>
-                          </wps:wsp>
-                        </a:graphicData>
-                      </a:graphic>
-                    </wp:anchor>
-                  </w:drawing>
-                </mc:Choice>
-                <mc:Fallback>
-                  <w:pict>
-                    <v:shapetype w14:anchorId="411BC395" id="_x0000_t202" coordsize="21600,21600" o:spt="202" path="m,l,21600r21600,l21600,xe">
-                      <v:stroke joinstyle="miter"/>
-                      <v:path gradientshapeok="t" o:connecttype="rect"/>
-                    </v:shapetype>
-                    <v:shape id="Zone de texte 1" o:spid="_x0000_s1028" type="#_x0000_t202" style="position:absolute;margin-left:415.5pt;margin-top:406.5pt;width:2in;height:2in;z-index:251680768;visibility:visible;mso-wrap-style:none;mso-wrap-distance-left:9pt;mso-wrap-distance-top:0;mso-wrap-distance-right:9pt;mso-wrap-distance-bottom:0;mso-position-horizontal:absolute;mso-position-horizontal-relative:text;mso-position-vertical:absolute;mso-position-vertical-relative:text;v-text-anchor:top" o:gfxdata="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" filled="f" stroked="f">
-                      <v:fill o:detectmouseclick="t"/>
-                      <v:textbox style="mso-fit-shape-to-text:t">
-                        <w:txbxContent>
-                          <w:p>
-                            <w:pPr>
-                              <w:jc w:val="center"/>
-                              <w:rPr>
-                                <w:noProof/>
-                                <w:color w:val="000000" w:themeColor="text1"/>
-                                <w:sz w:val="20"/>
-                                <w:szCs w:val="20"/>
-                                <w:lang w:val="en-US"/>
-                                <w14:shadow w14:blurRad="38100" w14:dist="19050" w14:dir="2700000" w14:sx="100000" w14:sy="100000" w14:kx="0" w14:ky="0" w14:algn="tl">
-                                  <w14:schemeClr w14:val="dk1">
-                                    <w14:alpha w14:val="60000"/>
-                                  </w14:schemeClr>
-                                </w14:shadow>
-                                <w14:textOutline w14:w="0" w14:cap="flat" w14:cmpd="sng" w14:algn="ctr">
-                                  <w14:noFill/>
-                                  <w14:prstDash w14:val="solid"/>
-                                  <w14:round/>
-                                </w14:textOutline>
-                              </w:rPr>
-                            </w:pPr>
-                            <w:r>
-                              <w:rPr>
-                                <w:noProof/>
-                                <w:color w:val="000000" w:themeColor="text1"/>
-                                <w:sz w:val="20"/>
-                                <w:szCs w:val="20"/>
-                                <w:lang w:val="en-US"/>
-                                <w14:shadow w14:blurRad="38100" w14:dist="19050" w14:dir="2700000" w14:sx="100000" w14:sy="100000" w14:kx="0" w14:ky="0" w14:algn="tl">
-                                  <w14:schemeClr w14:val="dk1">
-                                    <w14:alpha w14:val="60000"/>
-                                  </w14:schemeClr>
-                                </w14:shadow>
-                                <w14:textOutline w14:w="0" w14:cap="flat" w14:cmpd="sng" w14:algn="ctr">
-                                  <w14:noFill/>
-                                  <w14:prstDash w14:val="solid"/>
-                                  <w14:round/>
-                                </w14:textOutline>
-                              </w:rPr>
-                              <w:t>Être émis</w:t>
-                            </w:r>
-                          </w:p>
-                        </w:txbxContent>
-                      </v:textbox>
-                    </v:shape>
-                  </w:pict>
-                </mc:Fallback>
-              </mc:AlternateContent>
-            </w:r>
-            <w:r>
-              <w:rPr>
-                <w:noProof/>
-              </w:rPr>
-              <mc:AlternateContent>
-                <mc:Choice Requires="wps">
-                  <w:drawing>
-                    <wp:anchor distT="0" distB="0" distL="114300" distR="114300" simplePos="0" relativeHeight="251678720" behindDoc="0" locked="0" layoutInCell="1" allowOverlap="1" wp14:anchorId="41E815AA" wp14:editId="441BD75D">
-                      <wp:simplePos x="0" y="0"/>
-                      <wp:positionH relativeFrom="column">
-                        <wp:posOffset>3914775</wp:posOffset>
-                      </wp:positionH>
-                      <wp:positionV relativeFrom="paragraph">
-                        <wp:posOffset>4762500</wp:posOffset>
+                        <wp:posOffset>5229225</wp:posOffset>
                       </wp:positionV>
                       <wp:extent cx="1828800" cy="1828800"/>
                       <wp:effectExtent l="0" t="0" r="0" b="0"/>
@@ -955,8 +802,11 @@
                 </mc:Choice>
                 <mc:Fallback>
                   <w:pict>
-                    <v:shape w14:anchorId="41E815AA" id="_x0000_s1029" type="#_x0000_t202" style="position:absolute;margin-left:308.25pt;margin-top:375pt;width:2in;height:2in;z-index:251678720;visibility:visible;mso-wrap-style:none;mso-height-percent:0;mso-wrap-distance-left:9pt;mso-wrap-distance-top:0;mso-wrap-distance-right:9pt;mso-wrap-distance-bottom:0;mso-position-horizontal:absolute;mso-position-horizontal-relative:text;mso-position-vertical:absolute;mso-position-vertical-relative:text;mso-height-percent:0;mso-height-relative:margin;v-text-anchor:top" o:gfxdata="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" filled="f" stroked="f">
-                      <v:fill o:detectmouseclick="t"/>
+                    <v:shapetype w14:anchorId="41E815AA" id="_x0000_t202" coordsize="21600,21600" o:spt="202" path="m,l,21600r21600,l21600,xe">
+                      <v:stroke joinstyle="miter"/>
+                      <v:path gradientshapeok="t" o:connecttype="rect"/>
+                    </v:shapetype>
+                    <v:shape id="Zone de texte 1" o:spid="_x0000_s1028" type="#_x0000_t202" style="position:absolute;margin-left:194.25pt;margin-top:411.75pt;width:2in;height:2in;z-index:251678720;visibility:visible;mso-wrap-style:none;mso-height-percent:0;mso-wrap-distance-left:9pt;mso-wrap-distance-top:0;mso-wrap-distance-right:9pt;mso-wrap-distance-bottom:0;mso-position-horizontal:absolute;mso-position-horizontal-relative:text;mso-position-vertical:absolute;mso-position-vertical-relative:text;mso-height-percent:0;mso-height-relative:margin;v-text-anchor:top" o:gfxdata="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" filled="f" stroked="f">
                       <v:textbox style="mso-fit-shape-to-text:t">
                         <w:txbxContent>
                           <w:p>
@@ -1015,13 +865,162 @@
               <mc:AlternateContent>
                 <mc:Choice Requires="wps">
                   <w:drawing>
-                    <wp:anchor distT="0" distB="0" distL="114300" distR="114300" simplePos="0" relativeHeight="251676672" behindDoc="0" locked="0" layoutInCell="1" allowOverlap="1" wp14:anchorId="1BFC35DC" wp14:editId="382FA9E2">
+                    <wp:anchor distT="0" distB="0" distL="114300" distR="114300" simplePos="0" relativeHeight="251680768" behindDoc="0" locked="0" layoutInCell="1" allowOverlap="1" wp14:anchorId="411BC395" wp14:editId="09C699AF">
                       <wp:simplePos x="0" y="0"/>
                       <wp:positionH relativeFrom="column">
-                        <wp:posOffset>2895600</wp:posOffset>
+                        <wp:posOffset>3781425</wp:posOffset>
                       </wp:positionH>
                       <wp:positionV relativeFrom="paragraph">
-                        <wp:posOffset>4314825</wp:posOffset>
+                        <wp:posOffset>5695950</wp:posOffset>
+                      </wp:positionV>
+                      <wp:extent cx="1828800" cy="1828800"/>
+                      <wp:effectExtent l="0" t="0" r="0" b="0"/>
+                      <wp:wrapNone/>
+                      <wp:docPr id="1330868533" name="Zone de texte 1"/>
+                      <wp:cNvGraphicFramePr/>
+                      <a:graphic xmlns:a="http://schemas.openxmlformats.org/drawingml/2006/main">
+                        <a:graphicData uri="http://schemas.microsoft.com/office/word/2010/wordprocessingShape">
+                          <wps:wsp>
+                            <wps:cNvSpPr txBox="1"/>
+                            <wps:spPr>
+                              <a:xfrm>
+                                <a:off x="0" y="0"/>
+                                <a:ext cx="1828800" cy="1828800"/>
+                              </a:xfrm>
+                              <a:prstGeom prst="rect">
+                                <a:avLst/>
+                              </a:prstGeom>
+                              <a:noFill/>
+                              <a:ln>
+                                <a:noFill/>
+                              </a:ln>
+                            </wps:spPr>
+                            <wps:txbx>
+                              <w:txbxContent>
+                                <w:p>
+                                  <w:pPr>
+                                    <w:jc w:val="center"/>
+                                    <w:rPr>
+                                      <w:noProof/>
+                                      <w:color w:val="000000" w:themeColor="text1"/>
+                                      <w:sz w:val="20"/>
+                                      <w:szCs w:val="20"/>
+                                      <w:lang w:val="en-US"/>
+                                      <w14:shadow w14:blurRad="38100" w14:dist="19050" w14:dir="2700000" w14:sx="100000" w14:sy="100000" w14:kx="0" w14:ky="0" w14:algn="tl">
+                                        <w14:schemeClr w14:val="dk1">
+                                          <w14:alpha w14:val="60000"/>
+                                        </w14:schemeClr>
+                                      </w14:shadow>
+                                      <w14:textOutline w14:w="0" w14:cap="flat" w14:cmpd="sng" w14:algn="ctr">
+                                        <w14:noFill/>
+                                        <w14:prstDash w14:val="solid"/>
+                                        <w14:round/>
+                                      </w14:textOutline>
+                                    </w:rPr>
+                                  </w:pPr>
+                                  <w:r>
+                                    <w:rPr>
+                                      <w:noProof/>
+                                      <w:color w:val="000000" w:themeColor="text1"/>
+                                      <w:sz w:val="20"/>
+                                      <w:szCs w:val="20"/>
+                                      <w:lang w:val="en-US"/>
+                                      <w14:shadow w14:blurRad="38100" w14:dist="19050" w14:dir="2700000" w14:sx="100000" w14:sy="100000" w14:kx="0" w14:ky="0" w14:algn="tl">
+                                        <w14:schemeClr w14:val="dk1">
+                                          <w14:alpha w14:val="60000"/>
+                                        </w14:schemeClr>
+                                      </w14:shadow>
+                                      <w14:textOutline w14:w="0" w14:cap="flat" w14:cmpd="sng" w14:algn="ctr">
+                                        <w14:noFill/>
+                                        <w14:prstDash w14:val="solid"/>
+                                        <w14:round/>
+                                      </w14:textOutline>
+                                    </w:rPr>
+                                    <w:t>Être émis</w:t>
+                                  </w:r>
+                                </w:p>
+                              </w:txbxContent>
+                            </wps:txbx>
+                            <wps:bodyPr rot="0" spcFirstLastPara="0" vertOverflow="overflow" horzOverflow="overflow" vert="horz" wrap="none" lIns="91440" tIns="45720" rIns="91440" bIns="45720" numCol="1" spcCol="0" rtlCol="0" fromWordArt="0" anchor="t" anchorCtr="0" forceAA="0" compatLnSpc="1">
+                              <a:prstTxWarp prst="textNoShape">
+                                <a:avLst/>
+                              </a:prstTxWarp>
+                              <a:spAutoFit/>
+                            </wps:bodyPr>
+                          </wps:wsp>
+                        </a:graphicData>
+                      </a:graphic>
+                    </wp:anchor>
+                  </w:drawing>
+                </mc:Choice>
+                <mc:Fallback>
+                  <w:pict>
+                    <v:shape w14:anchorId="411BC395" id="_x0000_s1029" type="#_x0000_t202" style="position:absolute;margin-left:297.75pt;margin-top:448.5pt;width:2in;height:2in;z-index:251680768;visibility:visible;mso-wrap-style:none;mso-wrap-distance-left:9pt;mso-wrap-distance-top:0;mso-wrap-distance-right:9pt;mso-wrap-distance-bottom:0;mso-position-horizontal:absolute;mso-position-horizontal-relative:text;mso-position-vertical:absolute;mso-position-vertical-relative:text;v-text-anchor:top" o:gfxdata="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" filled="f" stroked="f">
+                      <v:textbox style="mso-fit-shape-to-text:t">
+                        <w:txbxContent>
+                          <w:p>
+                            <w:pPr>
+                              <w:jc w:val="center"/>
+                              <w:rPr>
+                                <w:noProof/>
+                                <w:color w:val="000000" w:themeColor="text1"/>
+                                <w:sz w:val="20"/>
+                                <w:szCs w:val="20"/>
+                                <w:lang w:val="en-US"/>
+                                <w14:shadow w14:blurRad="38100" w14:dist="19050" w14:dir="2700000" w14:sx="100000" w14:sy="100000" w14:kx="0" w14:ky="0" w14:algn="tl">
+                                  <w14:schemeClr w14:val="dk1">
+                                    <w14:alpha w14:val="60000"/>
+                                  </w14:schemeClr>
+                                </w14:shadow>
+                                <w14:textOutline w14:w="0" w14:cap="flat" w14:cmpd="sng" w14:algn="ctr">
+                                  <w14:noFill/>
+                                  <w14:prstDash w14:val="solid"/>
+                                  <w14:round/>
+                                </w14:textOutline>
+                              </w:rPr>
+                            </w:pPr>
+                            <w:r>
+                              <w:rPr>
+                                <w:noProof/>
+                                <w:color w:val="000000" w:themeColor="text1"/>
+                                <w:sz w:val="20"/>
+                                <w:szCs w:val="20"/>
+                                <w:lang w:val="en-US"/>
+                                <w14:shadow w14:blurRad="38100" w14:dist="19050" w14:dir="2700000" w14:sx="100000" w14:sy="100000" w14:kx="0" w14:ky="0" w14:algn="tl">
+                                  <w14:schemeClr w14:val="dk1">
+                                    <w14:alpha w14:val="60000"/>
+                                  </w14:schemeClr>
+                                </w14:shadow>
+                                <w14:textOutline w14:w="0" w14:cap="flat" w14:cmpd="sng" w14:algn="ctr">
+                                  <w14:noFill/>
+                                  <w14:prstDash w14:val="solid"/>
+                                  <w14:round/>
+                                </w14:textOutline>
+                              </w:rPr>
+                              <w:t>Être émis</w:t>
+                            </w:r>
+                          </w:p>
+                        </w:txbxContent>
+                      </v:textbox>
+                    </v:shape>
+                  </w:pict>
+                </mc:Fallback>
+              </mc:AlternateContent>
+            </w:r>
+            <w:r>
+              <w:rPr>
+                <w:noProof/>
+              </w:rPr>
+              <mc:AlternateContent>
+                <mc:Choice Requires="wps">
+                  <w:drawing>
+                    <wp:anchor distT="0" distB="0" distL="114300" distR="114300" simplePos="0" relativeHeight="251676672" behindDoc="0" locked="0" layoutInCell="1" allowOverlap="1" wp14:anchorId="1BFC35DC" wp14:editId="454B18AF">
+                      <wp:simplePos x="0" y="0"/>
+                      <wp:positionH relativeFrom="column">
+                        <wp:posOffset>1581150</wp:posOffset>
+                      </wp:positionH>
+                      <wp:positionV relativeFrom="paragraph">
+                        <wp:posOffset>4791075</wp:posOffset>
                       </wp:positionV>
                       <wp:extent cx="1828800" cy="1828800"/>
                       <wp:effectExtent l="0" t="0" r="0" b="0"/>
@@ -1105,8 +1104,7 @@
                 </mc:Choice>
                 <mc:Fallback>
                   <w:pict>
-                    <v:shape w14:anchorId="1BFC35DC" id="_x0000_s1030" type="#_x0000_t202" style="position:absolute;margin-left:228pt;margin-top:339.75pt;width:2in;height:2in;z-index:251676672;visibility:visible;mso-wrap-style:none;mso-wrap-distance-left:9pt;mso-wrap-distance-top:0;mso-wrap-distance-right:9pt;mso-wrap-distance-bottom:0;mso-position-horizontal:absolute;mso-position-horizontal-relative:text;mso-position-vertical:absolute;mso-position-vertical-relative:text;v-text-anchor:top" o:gfxdata="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" filled="f" stroked="f">
-                      <v:fill o:detectmouseclick="t"/>
+                    <v:shape w14:anchorId="1BFC35DC" id="_x0000_s1030" type="#_x0000_t202" style="position:absolute;margin-left:124.5pt;margin-top:377.25pt;width:2in;height:2in;z-index:251676672;visibility:visible;mso-wrap-style:none;mso-wrap-distance-left:9pt;mso-wrap-distance-top:0;mso-wrap-distance-right:9pt;mso-wrap-distance-bottom:0;mso-position-horizontal:absolute;mso-position-horizontal-relative:text;mso-position-vertical:absolute;mso-position-vertical-relative:text;v-text-anchor:top" o:gfxdata="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" filled="f" stroked="f">
                       <v:textbox style="mso-fit-shape-to-text:t">
                         <w:txbxContent>
                           <w:p>
@@ -1165,13 +1163,13 @@
               <mc:AlternateContent>
                 <mc:Choice Requires="wps">
                   <w:drawing>
-                    <wp:anchor distT="0" distB="0" distL="114300" distR="114300" simplePos="0" relativeHeight="251674624" behindDoc="0" locked="0" layoutInCell="1" allowOverlap="1" wp14:anchorId="01BD3D83" wp14:editId="47BD85D2">
+                    <wp:anchor distT="0" distB="0" distL="114300" distR="114300" simplePos="0" relativeHeight="251674624" behindDoc="0" locked="0" layoutInCell="1" allowOverlap="1" wp14:anchorId="01BD3D83" wp14:editId="5480C044">
                       <wp:simplePos x="0" y="0"/>
                       <wp:positionH relativeFrom="column">
-                        <wp:posOffset>2905125</wp:posOffset>
+                        <wp:posOffset>1552575</wp:posOffset>
                       </wp:positionH>
                       <wp:positionV relativeFrom="paragraph">
-                        <wp:posOffset>3790950</wp:posOffset>
+                        <wp:posOffset>3800475</wp:posOffset>
                       </wp:positionV>
                       <wp:extent cx="1828800" cy="1828800"/>
                       <wp:effectExtent l="0" t="0" r="0" b="0"/>
@@ -1255,8 +1253,7 @@
                 </mc:Choice>
                 <mc:Fallback>
                   <w:pict>
-                    <v:shape w14:anchorId="01BD3D83" id="_x0000_s1031" type="#_x0000_t202" style="position:absolute;margin-left:228.75pt;margin-top:298.5pt;width:2in;height:2in;z-index:251674624;visibility:visible;mso-wrap-style:none;mso-wrap-distance-left:9pt;mso-wrap-distance-top:0;mso-wrap-distance-right:9pt;mso-wrap-distance-bottom:0;mso-position-horizontal:absolute;mso-position-horizontal-relative:text;mso-position-vertical:absolute;mso-position-vertical-relative:text;v-text-anchor:top" o:gfxdata="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" filled="f" stroked="f">
-                      <v:fill o:detectmouseclick="t"/>
+                    <v:shape w14:anchorId="01BD3D83" id="_x0000_s1031" type="#_x0000_t202" style="position:absolute;margin-left:122.25pt;margin-top:299.25pt;width:2in;height:2in;z-index:251674624;visibility:visible;mso-wrap-style:none;mso-wrap-distance-left:9pt;mso-wrap-distance-top:0;mso-wrap-distance-right:9pt;mso-wrap-distance-bottom:0;mso-position-horizontal:absolute;mso-position-horizontal-relative:text;mso-position-vertical:absolute;mso-position-vertical-relative:text;v-text-anchor:top" o:gfxdata="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" filled="f" stroked="f">
                       <v:textbox style="mso-fit-shape-to-text:t">
                         <w:txbxContent>
                           <w:p>
@@ -1315,311 +1312,13 @@
               <mc:AlternateContent>
                 <mc:Choice Requires="wps">
                   <w:drawing>
-                    <wp:anchor distT="0" distB="0" distL="114300" distR="114300" simplePos="0" relativeHeight="251672576" behindDoc="0" locked="0" layoutInCell="1" allowOverlap="1" wp14:anchorId="1B5CE8BB" wp14:editId="0A14BF24">
+                    <wp:anchor distT="0" distB="0" distL="114300" distR="114300" simplePos="0" relativeHeight="251664384" behindDoc="0" locked="0" layoutInCell="1" allowOverlap="1" wp14:anchorId="15155EC2" wp14:editId="7E2170E6">
                       <wp:simplePos x="0" y="0"/>
                       <wp:positionH relativeFrom="column">
-                        <wp:posOffset>3562350</wp:posOffset>
+                        <wp:posOffset>1609725</wp:posOffset>
                       </wp:positionH>
                       <wp:positionV relativeFrom="paragraph">
-                        <wp:posOffset>2972435</wp:posOffset>
-                      </wp:positionV>
-                      <wp:extent cx="9469120" cy="6439535"/>
-                      <wp:effectExtent l="0" t="0" r="0" b="0"/>
-                      <wp:wrapNone/>
-                      <wp:docPr id="380633635" name="Zone de texte 1"/>
-                      <wp:cNvGraphicFramePr/>
-                      <a:graphic xmlns:a="http://schemas.openxmlformats.org/drawingml/2006/main">
-                        <a:graphicData uri="http://schemas.microsoft.com/office/word/2010/wordprocessingShape">
-                          <wps:wsp>
-                            <wps:cNvSpPr txBox="1"/>
-                            <wps:spPr>
-                              <a:xfrm>
-                                <a:off x="0" y="0"/>
-                                <a:ext cx="9469120" cy="6439535"/>
-                              </a:xfrm>
-                              <a:prstGeom prst="rect">
-                                <a:avLst/>
-                              </a:prstGeom>
-                              <a:noFill/>
-                              <a:ln>
-                                <a:noFill/>
-                              </a:ln>
-                            </wps:spPr>
-                            <wps:txbx>
-                              <w:txbxContent>
-                                <w:p>
-                                  <w:pPr>
-                                    <w:rPr>
-                                      <w:noProof/>
-                                      <w:color w:val="000000" w:themeColor="text1"/>
-                                      <w:sz w:val="20"/>
-                                      <w:szCs w:val="20"/>
-                                      <w:lang w:val="en-US"/>
-                                      <w14:shadow w14:blurRad="38100" w14:dist="19050" w14:dir="2700000" w14:sx="100000" w14:sy="100000" w14:kx="0" w14:ky="0" w14:algn="tl">
-                                        <w14:schemeClr w14:val="dk1">
-                                          <w14:alpha w14:val="60000"/>
-                                        </w14:schemeClr>
-                                      </w14:shadow>
-                                      <w14:textOutline w14:w="0" w14:cap="flat" w14:cmpd="sng" w14:algn="ctr">
-                                        <w14:noFill/>
-                                        <w14:prstDash w14:val="solid"/>
-                                        <w14:round/>
-                                      </w14:textOutline>
-                                    </w:rPr>
-                                  </w:pPr>
-                                  <w:r>
-                                    <w:rPr>
-                                      <w:noProof/>
-                                      <w:color w:val="000000" w:themeColor="text1"/>
-                                      <w:sz w:val="20"/>
-                                      <w:szCs w:val="20"/>
-                                      <w:lang w:val="en-US"/>
-                                      <w14:shadow w14:blurRad="38100" w14:dist="19050" w14:dir="2700000" w14:sx="100000" w14:sy="100000" w14:kx="0" w14:ky="0" w14:algn="tl">
-                                        <w14:schemeClr w14:val="dk1">
-                                          <w14:alpha w14:val="60000"/>
-                                        </w14:schemeClr>
-                                      </w14:shadow>
-                                      <w14:textOutline w14:w="0" w14:cap="flat" w14:cmpd="sng" w14:algn="ctr">
-                                        <w14:noFill/>
-                                        <w14:prstDash w14:val="solid"/>
-                                        <w14:round/>
-                                      </w14:textOutline>
-                                    </w:rPr>
-                                    <w:t>Être organisé</w:t>
-                                  </w:r>
-                                </w:p>
-                              </w:txbxContent>
-                            </wps:txbx>
-                            <wps:bodyPr rot="0" spcFirstLastPara="0" vertOverflow="overflow" horzOverflow="overflow" vert="horz" wrap="none" lIns="91440" tIns="45720" rIns="91440" bIns="45720" numCol="1" spcCol="0" rtlCol="0" fromWordArt="0" anchor="t" anchorCtr="0" forceAA="0" compatLnSpc="1">
-                              <a:prstTxWarp prst="textNoShape">
-                                <a:avLst/>
-                              </a:prstTxWarp>
-                              <a:spAutoFit/>
-                            </wps:bodyPr>
-                          </wps:wsp>
-                        </a:graphicData>
-                      </a:graphic>
-                    </wp:anchor>
-                  </w:drawing>
-                </mc:Choice>
-                <mc:Fallback>
-                  <w:pict>
-                    <v:shape w14:anchorId="1B5CE8BB" id="_x0000_s1032" type="#_x0000_t202" style="position:absolute;margin-left:280.5pt;margin-top:234.05pt;width:745.6pt;height:507.05pt;z-index:251672576;visibility:visible;mso-wrap-style:none;mso-wrap-distance-left:9pt;mso-wrap-distance-top:0;mso-wrap-distance-right:9pt;mso-wrap-distance-bottom:0;mso-position-horizontal:absolute;mso-position-horizontal-relative:text;mso-position-vertical:absolute;mso-position-vertical-relative:text;v-text-anchor:top" o:gfxdata="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" filled="f" stroked="f">
-                      <v:fill o:detectmouseclick="t"/>
-                      <v:textbox style="mso-fit-shape-to-text:t">
-                        <w:txbxContent>
-                          <w:p>
-                            <w:pPr>
-                              <w:rPr>
-                                <w:noProof/>
-                                <w:color w:val="000000" w:themeColor="text1"/>
-                                <w:sz w:val="20"/>
-                                <w:szCs w:val="20"/>
-                                <w:lang w:val="en-US"/>
-                                <w14:shadow w14:blurRad="38100" w14:dist="19050" w14:dir="2700000" w14:sx="100000" w14:sy="100000" w14:kx="0" w14:ky="0" w14:algn="tl">
-                                  <w14:schemeClr w14:val="dk1">
-                                    <w14:alpha w14:val="60000"/>
-                                  </w14:schemeClr>
-                                </w14:shadow>
-                                <w14:textOutline w14:w="0" w14:cap="flat" w14:cmpd="sng" w14:algn="ctr">
-                                  <w14:noFill/>
-                                  <w14:prstDash w14:val="solid"/>
-                                  <w14:round/>
-                                </w14:textOutline>
-                              </w:rPr>
-                            </w:pPr>
-                            <w:r>
-                              <w:rPr>
-                                <w:noProof/>
-                                <w:color w:val="000000" w:themeColor="text1"/>
-                                <w:sz w:val="20"/>
-                                <w:szCs w:val="20"/>
-                                <w:lang w:val="en-US"/>
-                                <w14:shadow w14:blurRad="38100" w14:dist="19050" w14:dir="2700000" w14:sx="100000" w14:sy="100000" w14:kx="0" w14:ky="0" w14:algn="tl">
-                                  <w14:schemeClr w14:val="dk1">
-                                    <w14:alpha w14:val="60000"/>
-                                  </w14:schemeClr>
-                                </w14:shadow>
-                                <w14:textOutline w14:w="0" w14:cap="flat" w14:cmpd="sng" w14:algn="ctr">
-                                  <w14:noFill/>
-                                  <w14:prstDash w14:val="solid"/>
-                                  <w14:round/>
-                                </w14:textOutline>
-                              </w:rPr>
-                              <w:t>Être organisé</w:t>
-                            </w:r>
-                          </w:p>
-                        </w:txbxContent>
-                      </v:textbox>
-                    </v:shape>
-                  </w:pict>
-                </mc:Fallback>
-              </mc:AlternateContent>
-            </w:r>
-            <w:r>
-              <w:rPr>
-                <w:noProof/>
-              </w:rPr>
-              <mc:AlternateContent>
-                <mc:Choice Requires="wps">
-                  <w:drawing>
-                    <wp:anchor distT="0" distB="0" distL="114300" distR="114300" simplePos="0" relativeHeight="251670528" behindDoc="0" locked="0" layoutInCell="1" allowOverlap="1" wp14:anchorId="22C04354" wp14:editId="2F4A37AB">
-                      <wp:simplePos x="0" y="0"/>
-                      <wp:positionH relativeFrom="column">
-                        <wp:posOffset>5219700</wp:posOffset>
-                      </wp:positionH>
-                      <wp:positionV relativeFrom="paragraph">
-                        <wp:posOffset>3400425</wp:posOffset>
-                      </wp:positionV>
-                      <wp:extent cx="1828800" cy="1828800"/>
-                      <wp:effectExtent l="0" t="0" r="0" b="0"/>
-                      <wp:wrapNone/>
-                      <wp:docPr id="2105512259" name="Zone de texte 1"/>
-                      <wp:cNvGraphicFramePr/>
-                      <a:graphic xmlns:a="http://schemas.openxmlformats.org/drawingml/2006/main">
-                        <a:graphicData uri="http://schemas.microsoft.com/office/word/2010/wordprocessingShape">
-                          <wps:wsp>
-                            <wps:cNvSpPr txBox="1"/>
-                            <wps:spPr>
-                              <a:xfrm>
-                                <a:off x="0" y="0"/>
-                                <a:ext cx="1828800" cy="1828800"/>
-                              </a:xfrm>
-                              <a:prstGeom prst="rect">
-                                <a:avLst/>
-                              </a:prstGeom>
-                              <a:noFill/>
-                              <a:ln>
-                                <a:noFill/>
-                              </a:ln>
-                            </wps:spPr>
-                            <wps:txbx>
-                              <w:txbxContent>
-                                <w:p>
-                                  <w:pPr>
-                                    <w:jc w:val="center"/>
-                                    <w:rPr>
-                                      <w:noProof/>
-                                      <w:color w:val="000000" w:themeColor="text1"/>
-                                      <w:sz w:val="72"/>
-                                      <w:szCs w:val="72"/>
-                                      <w:lang w:val="en-US"/>
-                                      <w14:shadow w14:blurRad="38100" w14:dist="19050" w14:dir="2700000" w14:sx="100000" w14:sy="100000" w14:kx="0" w14:ky="0" w14:algn="tl">
-                                        <w14:schemeClr w14:val="dk1">
-                                          <w14:alpha w14:val="60000"/>
-                                        </w14:schemeClr>
-                                      </w14:shadow>
-                                      <w14:textOutline w14:w="0" w14:cap="flat" w14:cmpd="sng" w14:algn="ctr">
-                                        <w14:noFill/>
-                                        <w14:prstDash w14:val="solid"/>
-                                        <w14:round/>
-                                      </w14:textOutline>
-                                    </w:rPr>
-                                  </w:pPr>
-                                  <w:r>
-                                    <w:rPr>
-                                      <w:noProof/>
-                                      <w:color w:val="000000" w:themeColor="text1"/>
-                                      <w:sz w:val="20"/>
-                                      <w:szCs w:val="20"/>
-                                      <w:lang w:val="en-US"/>
-                                      <w14:shadow w14:blurRad="38100" w14:dist="19050" w14:dir="2700000" w14:sx="100000" w14:sy="100000" w14:kx="0" w14:ky="0" w14:algn="tl">
-                                        <w14:schemeClr w14:val="dk1">
-                                          <w14:alpha w14:val="60000"/>
-                                        </w14:schemeClr>
-                                      </w14:shadow>
-                                      <w14:textOutline w14:w="0" w14:cap="flat" w14:cmpd="sng" w14:algn="ctr">
-                                        <w14:noFill/>
-                                        <w14:prstDash w14:val="solid"/>
-                                        <w14:round/>
-                                      </w14:textOutline>
-                                    </w:rPr>
-                                    <w:t>Organiser</w:t>
-                                  </w:r>
-                                </w:p>
-                              </w:txbxContent>
-                            </wps:txbx>
-                            <wps:bodyPr rot="0" spcFirstLastPara="0" vertOverflow="overflow" horzOverflow="overflow" vert="horz" wrap="none" lIns="91440" tIns="45720" rIns="91440" bIns="45720" numCol="1" spcCol="0" rtlCol="0" fromWordArt="0" anchor="t" anchorCtr="0" forceAA="0" compatLnSpc="1">
-                              <a:prstTxWarp prst="textNoShape">
-                                <a:avLst/>
-                              </a:prstTxWarp>
-                              <a:spAutoFit/>
-                            </wps:bodyPr>
-                          </wps:wsp>
-                        </a:graphicData>
-                      </a:graphic>
-                    </wp:anchor>
-                  </w:drawing>
-                </mc:Choice>
-                <mc:Fallback>
-                  <w:pict>
-                    <v:shape w14:anchorId="22C04354" id="_x0000_s1033" type="#_x0000_t202" style="position:absolute;margin-left:411pt;margin-top:267.75pt;width:2in;height:2in;z-index:251670528;visibility:visible;mso-wrap-style:none;mso-wrap-distance-left:9pt;mso-wrap-distance-top:0;mso-wrap-distance-right:9pt;mso-wrap-distance-bottom:0;mso-position-horizontal:absolute;mso-position-horizontal-relative:text;mso-position-vertical:absolute;mso-position-vertical-relative:text;v-text-anchor:top" o:gfxdata="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" filled="f" stroked="f">
-                      <v:fill o:detectmouseclick="t"/>
-                      <v:textbox style="mso-fit-shape-to-text:t">
-                        <w:txbxContent>
-                          <w:p>
-                            <w:pPr>
-                              <w:jc w:val="center"/>
-                              <w:rPr>
-                                <w:noProof/>
-                                <w:color w:val="000000" w:themeColor="text1"/>
-                                <w:sz w:val="72"/>
-                                <w:szCs w:val="72"/>
-                                <w:lang w:val="en-US"/>
-                                <w14:shadow w14:blurRad="38100" w14:dist="19050" w14:dir="2700000" w14:sx="100000" w14:sy="100000" w14:kx="0" w14:ky="0" w14:algn="tl">
-                                  <w14:schemeClr w14:val="dk1">
-                                    <w14:alpha w14:val="60000"/>
-                                  </w14:schemeClr>
-                                </w14:shadow>
-                                <w14:textOutline w14:w="0" w14:cap="flat" w14:cmpd="sng" w14:algn="ctr">
-                                  <w14:noFill/>
-                                  <w14:prstDash w14:val="solid"/>
-                                  <w14:round/>
-                                </w14:textOutline>
-                              </w:rPr>
-                            </w:pPr>
-                            <w:r>
-                              <w:rPr>
-                                <w:noProof/>
-                                <w:color w:val="000000" w:themeColor="text1"/>
-                                <w:sz w:val="20"/>
-                                <w:szCs w:val="20"/>
-                                <w:lang w:val="en-US"/>
-                                <w14:shadow w14:blurRad="38100" w14:dist="19050" w14:dir="2700000" w14:sx="100000" w14:sy="100000" w14:kx="0" w14:ky="0" w14:algn="tl">
-                                  <w14:schemeClr w14:val="dk1">
-                                    <w14:alpha w14:val="60000"/>
-                                  </w14:schemeClr>
-                                </w14:shadow>
-                                <w14:textOutline w14:w="0" w14:cap="flat" w14:cmpd="sng" w14:algn="ctr">
-                                  <w14:noFill/>
-                                  <w14:prstDash w14:val="solid"/>
-                                  <w14:round/>
-                                </w14:textOutline>
-                              </w:rPr>
-                              <w:t>Organiser</w:t>
-                            </w:r>
-                          </w:p>
-                        </w:txbxContent>
-                      </v:textbox>
-                    </v:shape>
-                  </w:pict>
-                </mc:Fallback>
-              </mc:AlternateContent>
-            </w:r>
-            <w:r>
-              <w:rPr>
-                <w:noProof/>
-              </w:rPr>
-              <mc:AlternateContent>
-                <mc:Choice Requires="wps">
-                  <w:drawing>
-                    <wp:anchor distT="0" distB="0" distL="114300" distR="114300" simplePos="0" relativeHeight="251664384" behindDoc="0" locked="0" layoutInCell="1" allowOverlap="1" wp14:anchorId="15155EC2" wp14:editId="34D6F2F0">
-                      <wp:simplePos x="0" y="0"/>
-                      <wp:positionH relativeFrom="column">
-                        <wp:posOffset>2486025</wp:posOffset>
-                      </wp:positionH>
-                      <wp:positionV relativeFrom="paragraph">
-                        <wp:posOffset>1381125</wp:posOffset>
+                        <wp:posOffset>1343025</wp:posOffset>
                       </wp:positionV>
                       <wp:extent cx="1828800" cy="1828800"/>
                       <wp:effectExtent l="0" t="0" r="0" b="0"/>
@@ -1703,8 +1402,7 @@
                 </mc:Choice>
                 <mc:Fallback>
                   <w:pict>
-                    <v:shape w14:anchorId="15155EC2" id="_x0000_s1034" type="#_x0000_t202" style="position:absolute;margin-left:195.75pt;margin-top:108.75pt;width:2in;height:2in;z-index:251664384;visibility:visible;mso-wrap-style:none;mso-wrap-distance-left:9pt;mso-wrap-distance-top:0;mso-wrap-distance-right:9pt;mso-wrap-distance-bottom:0;mso-position-horizontal:absolute;mso-position-horizontal-relative:text;mso-position-vertical:absolute;mso-position-vertical-relative:text;v-text-anchor:top" o:gfxdata="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" filled="f" stroked="f">
-                      <v:fill o:detectmouseclick="t"/>
+                    <v:shape w14:anchorId="15155EC2" id="_x0000_s1032" type="#_x0000_t202" style="position:absolute;margin-left:126.75pt;margin-top:105.75pt;width:2in;height:2in;z-index:251664384;visibility:visible;mso-wrap-style:none;mso-wrap-distance-left:9pt;mso-wrap-distance-top:0;mso-wrap-distance-right:9pt;mso-wrap-distance-bottom:0;mso-position-horizontal:absolute;mso-position-horizontal-relative:text;mso-position-vertical:absolute;mso-position-vertical-relative:text;v-text-anchor:top" o:gfxdata="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" filled="f" stroked="f">
                       <v:textbox style="mso-fit-shape-to-text:t">
                         <w:txbxContent>
                           <w:p>
@@ -1763,13 +1461,13 @@
               <mc:AlternateContent>
                 <mc:Choice Requires="wps">
                   <w:drawing>
-                    <wp:anchor distT="0" distB="0" distL="114300" distR="114300" simplePos="0" relativeHeight="251662336" behindDoc="0" locked="0" layoutInCell="1" allowOverlap="1" wp14:anchorId="2B5726F4" wp14:editId="2E1F67D5">
+                    <wp:anchor distT="0" distB="0" distL="114300" distR="114300" simplePos="0" relativeHeight="251662336" behindDoc="0" locked="0" layoutInCell="1" allowOverlap="1" wp14:anchorId="2B5726F4" wp14:editId="2A013187">
                       <wp:simplePos x="0" y="0"/>
                       <wp:positionH relativeFrom="column">
-                        <wp:posOffset>2505075</wp:posOffset>
+                        <wp:posOffset>1533525</wp:posOffset>
                       </wp:positionH>
                       <wp:positionV relativeFrom="paragraph">
-                        <wp:posOffset>2320925</wp:posOffset>
+                        <wp:posOffset>2244725</wp:posOffset>
                       </wp:positionV>
                       <wp:extent cx="1828800" cy="276225"/>
                       <wp:effectExtent l="0" t="0" r="0" b="9525"/>
@@ -1856,8 +1554,7 @@
                 </mc:Choice>
                 <mc:Fallback>
                   <w:pict>
-                    <v:shape w14:anchorId="2B5726F4" id="_x0000_s1035" type="#_x0000_t202" style="position:absolute;margin-left:197.25pt;margin-top:182.75pt;width:2in;height:21.75pt;z-index:251662336;visibility:visible;mso-wrap-style:none;mso-height-percent:0;mso-wrap-distance-left:9pt;mso-wrap-distance-top:0;mso-wrap-distance-right:9pt;mso-wrap-distance-bottom:0;mso-position-horizontal:absolute;mso-position-horizontal-relative:text;mso-position-vertical:absolute;mso-position-vertical-relative:text;mso-height-percent:0;mso-height-relative:margin;v-text-anchor:top" o:gfxdata="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" filled="f" stroked="f">
-                      <v:fill o:detectmouseclick="t"/>
+                    <v:shape w14:anchorId="2B5726F4" id="_x0000_s1033" type="#_x0000_t202" style="position:absolute;margin-left:120.75pt;margin-top:176.75pt;width:2in;height:21.75pt;z-index:251662336;visibility:visible;mso-wrap-style:none;mso-height-percent:0;mso-wrap-distance-left:9pt;mso-wrap-distance-top:0;mso-wrap-distance-right:9pt;mso-wrap-distance-bottom:0;mso-position-horizontal:absolute;mso-position-horizontal-relative:text;mso-position-vertical:absolute;mso-position-vertical-relative:text;mso-height-percent:0;mso-height-relative:margin;v-text-anchor:top" o:gfxdata="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" filled="f" stroked="f">
                       <v:textbox>
                         <w:txbxContent>
                           <w:p>
@@ -1912,14 +1609,310 @@
             <w:r>
               <w:rPr>
                 <w:noProof/>
+              </w:rPr>
+              <mc:AlternateContent>
+                <mc:Choice Requires="wps">
+                  <w:drawing>
+                    <wp:anchor distT="0" distB="0" distL="114300" distR="114300" simplePos="0" relativeHeight="251672576" behindDoc="0" locked="0" layoutInCell="1" allowOverlap="1" wp14:anchorId="1B5CE8BB" wp14:editId="329AE99E">
+                      <wp:simplePos x="0" y="0"/>
+                      <wp:positionH relativeFrom="column">
+                        <wp:posOffset>2247900</wp:posOffset>
+                      </wp:positionH>
+                      <wp:positionV relativeFrom="paragraph">
+                        <wp:posOffset>2829560</wp:posOffset>
+                      </wp:positionV>
+                      <wp:extent cx="9469120" cy="6439535"/>
+                      <wp:effectExtent l="0" t="0" r="0" b="0"/>
+                      <wp:wrapNone/>
+                      <wp:docPr id="380633635" name="Zone de texte 1"/>
+                      <wp:cNvGraphicFramePr/>
+                      <a:graphic xmlns:a="http://schemas.openxmlformats.org/drawingml/2006/main">
+                        <a:graphicData uri="http://schemas.microsoft.com/office/word/2010/wordprocessingShape">
+                          <wps:wsp>
+                            <wps:cNvSpPr txBox="1"/>
+                            <wps:spPr>
+                              <a:xfrm>
+                                <a:off x="0" y="0"/>
+                                <a:ext cx="9469120" cy="6439535"/>
+                              </a:xfrm>
+                              <a:prstGeom prst="rect">
+                                <a:avLst/>
+                              </a:prstGeom>
+                              <a:noFill/>
+                              <a:ln>
+                                <a:noFill/>
+                              </a:ln>
+                            </wps:spPr>
+                            <wps:txbx>
+                              <w:txbxContent>
+                                <w:p>
+                                  <w:pPr>
+                                    <w:rPr>
+                                      <w:noProof/>
+                                      <w:color w:val="000000" w:themeColor="text1"/>
+                                      <w:sz w:val="20"/>
+                                      <w:szCs w:val="20"/>
+                                      <w:lang w:val="en-US"/>
+                                      <w14:shadow w14:blurRad="38100" w14:dist="19050" w14:dir="2700000" w14:sx="100000" w14:sy="100000" w14:kx="0" w14:ky="0" w14:algn="tl">
+                                        <w14:schemeClr w14:val="dk1">
+                                          <w14:alpha w14:val="60000"/>
+                                        </w14:schemeClr>
+                                      </w14:shadow>
+                                      <w14:textOutline w14:w="0" w14:cap="flat" w14:cmpd="sng" w14:algn="ctr">
+                                        <w14:noFill/>
+                                        <w14:prstDash w14:val="solid"/>
+                                        <w14:round/>
+                                      </w14:textOutline>
+                                    </w:rPr>
+                                  </w:pPr>
+                                  <w:r>
+                                    <w:rPr>
+                                      <w:noProof/>
+                                      <w:color w:val="000000" w:themeColor="text1"/>
+                                      <w:sz w:val="20"/>
+                                      <w:szCs w:val="20"/>
+                                      <w:lang w:val="en-US"/>
+                                      <w14:shadow w14:blurRad="38100" w14:dist="19050" w14:dir="2700000" w14:sx="100000" w14:sy="100000" w14:kx="0" w14:ky="0" w14:algn="tl">
+                                        <w14:schemeClr w14:val="dk1">
+                                          <w14:alpha w14:val="60000"/>
+                                        </w14:schemeClr>
+                                      </w14:shadow>
+                                      <w14:textOutline w14:w="0" w14:cap="flat" w14:cmpd="sng" w14:algn="ctr">
+                                        <w14:noFill/>
+                                        <w14:prstDash w14:val="solid"/>
+                                        <w14:round/>
+                                      </w14:textOutline>
+                                    </w:rPr>
+                                    <w:t>Être organisé</w:t>
+                                  </w:r>
+                                </w:p>
+                              </w:txbxContent>
+                            </wps:txbx>
+                            <wps:bodyPr rot="0" spcFirstLastPara="0" vertOverflow="overflow" horzOverflow="overflow" vert="horz" wrap="none" lIns="91440" tIns="45720" rIns="91440" bIns="45720" numCol="1" spcCol="0" rtlCol="0" fromWordArt="0" anchor="t" anchorCtr="0" forceAA="0" compatLnSpc="1">
+                              <a:prstTxWarp prst="textNoShape">
+                                <a:avLst/>
+                              </a:prstTxWarp>
+                              <a:spAutoFit/>
+                            </wps:bodyPr>
+                          </wps:wsp>
+                        </a:graphicData>
+                      </a:graphic>
+                    </wp:anchor>
+                  </w:drawing>
+                </mc:Choice>
+                <mc:Fallback>
+                  <w:pict>
+                    <v:shape w14:anchorId="1B5CE8BB" id="_x0000_s1034" type="#_x0000_t202" style="position:absolute;margin-left:177pt;margin-top:222.8pt;width:745.6pt;height:507.05pt;z-index:251672576;visibility:visible;mso-wrap-style:none;mso-wrap-distance-left:9pt;mso-wrap-distance-top:0;mso-wrap-distance-right:9pt;mso-wrap-distance-bottom:0;mso-position-horizontal:absolute;mso-position-horizontal-relative:text;mso-position-vertical:absolute;mso-position-vertical-relative:text;v-text-anchor:top" o:gfxdata="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" filled="f" stroked="f">
+                      <v:textbox style="mso-fit-shape-to-text:t">
+                        <w:txbxContent>
+                          <w:p>
+                            <w:pPr>
+                              <w:rPr>
+                                <w:noProof/>
+                                <w:color w:val="000000" w:themeColor="text1"/>
+                                <w:sz w:val="20"/>
+                                <w:szCs w:val="20"/>
+                                <w:lang w:val="en-US"/>
+                                <w14:shadow w14:blurRad="38100" w14:dist="19050" w14:dir="2700000" w14:sx="100000" w14:sy="100000" w14:kx="0" w14:ky="0" w14:algn="tl">
+                                  <w14:schemeClr w14:val="dk1">
+                                    <w14:alpha w14:val="60000"/>
+                                  </w14:schemeClr>
+                                </w14:shadow>
+                                <w14:textOutline w14:w="0" w14:cap="flat" w14:cmpd="sng" w14:algn="ctr">
+                                  <w14:noFill/>
+                                  <w14:prstDash w14:val="solid"/>
+                                  <w14:round/>
+                                </w14:textOutline>
+                              </w:rPr>
+                            </w:pPr>
+                            <w:r>
+                              <w:rPr>
+                                <w:noProof/>
+                                <w:color w:val="000000" w:themeColor="text1"/>
+                                <w:sz w:val="20"/>
+                                <w:szCs w:val="20"/>
+                                <w:lang w:val="en-US"/>
+                                <w14:shadow w14:blurRad="38100" w14:dist="19050" w14:dir="2700000" w14:sx="100000" w14:sy="100000" w14:kx="0" w14:ky="0" w14:algn="tl">
+                                  <w14:schemeClr w14:val="dk1">
+                                    <w14:alpha w14:val="60000"/>
+                                  </w14:schemeClr>
+                                </w14:shadow>
+                                <w14:textOutline w14:w="0" w14:cap="flat" w14:cmpd="sng" w14:algn="ctr">
+                                  <w14:noFill/>
+                                  <w14:prstDash w14:val="solid"/>
+                                  <w14:round/>
+                                </w14:textOutline>
+                              </w:rPr>
+                              <w:t>Être organisé</w:t>
+                            </w:r>
+                          </w:p>
+                        </w:txbxContent>
+                      </v:textbox>
+                    </v:shape>
+                  </w:pict>
+                </mc:Fallback>
+              </mc:AlternateContent>
+            </w:r>
+            <w:r>
+              <w:rPr>
+                <w:noProof/>
+              </w:rPr>
+              <mc:AlternateContent>
+                <mc:Choice Requires="wps">
+                  <w:drawing>
+                    <wp:anchor distT="0" distB="0" distL="114300" distR="114300" simplePos="0" relativeHeight="251670528" behindDoc="0" locked="0" layoutInCell="1" allowOverlap="1" wp14:anchorId="22C04354" wp14:editId="03904BA7">
+                      <wp:simplePos x="0" y="0"/>
+                      <wp:positionH relativeFrom="column">
+                        <wp:posOffset>4133850</wp:posOffset>
+                      </wp:positionH>
+                      <wp:positionV relativeFrom="paragraph">
+                        <wp:posOffset>3286125</wp:posOffset>
+                      </wp:positionV>
+                      <wp:extent cx="1828800" cy="1828800"/>
+                      <wp:effectExtent l="0" t="0" r="0" b="0"/>
+                      <wp:wrapNone/>
+                      <wp:docPr id="2105512259" name="Zone de texte 1"/>
+                      <wp:cNvGraphicFramePr/>
+                      <a:graphic xmlns:a="http://schemas.openxmlformats.org/drawingml/2006/main">
+                        <a:graphicData uri="http://schemas.microsoft.com/office/word/2010/wordprocessingShape">
+                          <wps:wsp>
+                            <wps:cNvSpPr txBox="1"/>
+                            <wps:spPr>
+                              <a:xfrm>
+                                <a:off x="0" y="0"/>
+                                <a:ext cx="1828800" cy="1828800"/>
+                              </a:xfrm>
+                              <a:prstGeom prst="rect">
+                                <a:avLst/>
+                              </a:prstGeom>
+                              <a:noFill/>
+                              <a:ln>
+                                <a:noFill/>
+                              </a:ln>
+                            </wps:spPr>
+                            <wps:txbx>
+                              <w:txbxContent>
+                                <w:p>
+                                  <w:pPr>
+                                    <w:jc w:val="center"/>
+                                    <w:rPr>
+                                      <w:noProof/>
+                                      <w:color w:val="000000" w:themeColor="text1"/>
+                                      <w:sz w:val="72"/>
+                                      <w:szCs w:val="72"/>
+                                      <w:lang w:val="en-US"/>
+                                      <w14:shadow w14:blurRad="38100" w14:dist="19050" w14:dir="2700000" w14:sx="100000" w14:sy="100000" w14:kx="0" w14:ky="0" w14:algn="tl">
+                                        <w14:schemeClr w14:val="dk1">
+                                          <w14:alpha w14:val="60000"/>
+                                        </w14:schemeClr>
+                                      </w14:shadow>
+                                      <w14:textOutline w14:w="0" w14:cap="flat" w14:cmpd="sng" w14:algn="ctr">
+                                        <w14:noFill/>
+                                        <w14:prstDash w14:val="solid"/>
+                                        <w14:round/>
+                                      </w14:textOutline>
+                                    </w:rPr>
+                                  </w:pPr>
+                                  <w:r>
+                                    <w:rPr>
+                                      <w:noProof/>
+                                      <w:color w:val="000000" w:themeColor="text1"/>
+                                      <w:sz w:val="20"/>
+                                      <w:szCs w:val="20"/>
+                                      <w:lang w:val="en-US"/>
+                                      <w14:shadow w14:blurRad="38100" w14:dist="19050" w14:dir="2700000" w14:sx="100000" w14:sy="100000" w14:kx="0" w14:ky="0" w14:algn="tl">
+                                        <w14:schemeClr w14:val="dk1">
+                                          <w14:alpha w14:val="60000"/>
+                                        </w14:schemeClr>
+                                      </w14:shadow>
+                                      <w14:textOutline w14:w="0" w14:cap="flat" w14:cmpd="sng" w14:algn="ctr">
+                                        <w14:noFill/>
+                                        <w14:prstDash w14:val="solid"/>
+                                        <w14:round/>
+                                      </w14:textOutline>
+                                    </w:rPr>
+                                    <w:t>Organiser</w:t>
+                                  </w:r>
+                                </w:p>
+                              </w:txbxContent>
+                            </wps:txbx>
+                            <wps:bodyPr rot="0" spcFirstLastPara="0" vertOverflow="overflow" horzOverflow="overflow" vert="horz" wrap="none" lIns="91440" tIns="45720" rIns="91440" bIns="45720" numCol="1" spcCol="0" rtlCol="0" fromWordArt="0" anchor="t" anchorCtr="0" forceAA="0" compatLnSpc="1">
+                              <a:prstTxWarp prst="textNoShape">
+                                <a:avLst/>
+                              </a:prstTxWarp>
+                              <a:spAutoFit/>
+                            </wps:bodyPr>
+                          </wps:wsp>
+                        </a:graphicData>
+                      </a:graphic>
+                    </wp:anchor>
+                  </w:drawing>
+                </mc:Choice>
+                <mc:Fallback>
+                  <w:pict>
+                    <v:shape w14:anchorId="22C04354" id="_x0000_s1035" type="#_x0000_t202" style="position:absolute;margin-left:325.5pt;margin-top:258.75pt;width:2in;height:2in;z-index:251670528;visibility:visible;mso-wrap-style:none;mso-wrap-distance-left:9pt;mso-wrap-distance-top:0;mso-wrap-distance-right:9pt;mso-wrap-distance-bottom:0;mso-position-horizontal:absolute;mso-position-horizontal-relative:text;mso-position-vertical:absolute;mso-position-vertical-relative:text;v-text-anchor:top" o:gfxdata="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" filled="f" stroked="f">
+                      <v:textbox style="mso-fit-shape-to-text:t">
+                        <w:txbxContent>
+                          <w:p>
+                            <w:pPr>
+                              <w:jc w:val="center"/>
+                              <w:rPr>
+                                <w:noProof/>
+                                <w:color w:val="000000" w:themeColor="text1"/>
+                                <w:sz w:val="72"/>
+                                <w:szCs w:val="72"/>
+                                <w:lang w:val="en-US"/>
+                                <w14:shadow w14:blurRad="38100" w14:dist="19050" w14:dir="2700000" w14:sx="100000" w14:sy="100000" w14:kx="0" w14:ky="0" w14:algn="tl">
+                                  <w14:schemeClr w14:val="dk1">
+                                    <w14:alpha w14:val="60000"/>
+                                  </w14:schemeClr>
+                                </w14:shadow>
+                                <w14:textOutline w14:w="0" w14:cap="flat" w14:cmpd="sng" w14:algn="ctr">
+                                  <w14:noFill/>
+                                  <w14:prstDash w14:val="solid"/>
+                                  <w14:round/>
+                                </w14:textOutline>
+                              </w:rPr>
+                            </w:pPr>
+                            <w:r>
+                              <w:rPr>
+                                <w:noProof/>
+                                <w:color w:val="000000" w:themeColor="text1"/>
+                                <w:sz w:val="20"/>
+                                <w:szCs w:val="20"/>
+                                <w:lang w:val="en-US"/>
+                                <w14:shadow w14:blurRad="38100" w14:dist="19050" w14:dir="2700000" w14:sx="100000" w14:sy="100000" w14:kx="0" w14:ky="0" w14:algn="tl">
+                                  <w14:schemeClr w14:val="dk1">
+                                    <w14:alpha w14:val="60000"/>
+                                  </w14:schemeClr>
+                                </w14:shadow>
+                                <w14:textOutline w14:w="0" w14:cap="flat" w14:cmpd="sng" w14:algn="ctr">
+                                  <w14:noFill/>
+                                  <w14:prstDash w14:val="solid"/>
+                                  <w14:round/>
+                                </w14:textOutline>
+                              </w:rPr>
+                              <w:t>Organiser</w:t>
+                            </w:r>
+                          </w:p>
+                        </w:txbxContent>
+                      </v:textbox>
+                    </v:shape>
+                  </w:pict>
+                </mc:Fallback>
+              </mc:AlternateContent>
+            </w:r>
+            <w:r>
+              <w:rPr>
+                <w:noProof/>
                 <w:color w:val="5B9BD5" w:themeColor="accent5"/>
                 <w:sz w:val="44"/>
                 <w:szCs w:val="44"/>
                 <w14:ligatures w14:val="standardContextual"/>
               </w:rPr>
               <w:drawing>
-                <wp:inline distT="0" distB="0" distL="0" distR="0" wp14:anchorId="71188DB7" wp14:editId="73376D50">
-                  <wp:extent cx="9469171" cy="6439799"/>
+                <wp:inline distT="0" distB="0" distL="0" distR="0" wp14:anchorId="71188DB7" wp14:editId="3CA35D39">
+                  <wp:extent cx="7914199" cy="6439799"/>
                   <wp:effectExtent l="0" t="0" r="0" b="0"/>
                   <wp:docPr id="1171274195" name="Image 2"/>
                   <wp:cNvGraphicFramePr>
@@ -1929,7 +1922,7 @@
                     <a:graphicData uri="http://schemas.openxmlformats.org/drawingml/2006/picture">
                       <pic:pic xmlns:pic="http://schemas.openxmlformats.org/drawingml/2006/picture">
                         <pic:nvPicPr>
-                          <pic:cNvPr id="1171274195" name="Image 1171274195"/>
+                          <pic:cNvPr id="1171274195" name="Image 2"/>
                           <pic:cNvPicPr/>
                         </pic:nvPicPr>
                         <pic:blipFill>
@@ -1947,7 +1940,7 @@
                         <pic:spPr>
                           <a:xfrm>
                             <a:off x="0" y="0"/>
-                            <a:ext cx="9469171" cy="6439799"/>
+                            <a:ext cx="7914199" cy="6439799"/>
                           </a:xfrm>
                           <a:prstGeom prst="rect">
                             <a:avLst/>
@@ -2055,7 +2048,6 @@
                 <mc:Fallback>
                   <w:pict>
                     <v:shape w14:anchorId="176F13B3" id="_x0000_s1036" type="#_x0000_t202" style="position:absolute;margin-left:-28.5pt;margin-top:-1813.75pt;width:745.6pt;height:507.05pt;z-index:251668480;visibility:visible;mso-wrap-style:none;mso-wrap-distance-left:9pt;mso-wrap-distance-top:0;mso-wrap-distance-right:9pt;mso-wrap-distance-bottom:0;mso-position-horizontal:absolute;mso-position-horizontal-relative:text;mso-position-vertical:absolute;mso-position-vertical-relative:text;v-text-anchor:top" o:gfxdata="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" filled="f" stroked="f">
-                      <v:fill o:detectmouseclick="t"/>
                       <v:textbox style="mso-fit-shape-to-text:t">
                         <w:txbxContent>
                           <w:p>
@@ -2201,7 +2193,6 @@
                 <mc:Fallback>
                   <w:pict>
                     <v:shape w14:anchorId="4A9CB107" id="_x0000_s1037" type="#_x0000_t202" style="position:absolute;margin-left:-28.5pt;margin-top:-1813.75pt;width:745.6pt;height:507.05pt;z-index:251666432;visibility:visible;mso-wrap-style:none;mso-wrap-distance-left:9pt;mso-wrap-distance-top:0;mso-wrap-distance-right:9pt;mso-wrap-distance-bottom:0;mso-position-horizontal:absolute;mso-position-horizontal-relative:text;mso-position-vertical:absolute;mso-position-vertical-relative:text;v-text-anchor:top" o:gfxdata="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" filled="f" stroked="f">
-                      <v:fill o:detectmouseclick="t"/>
                       <v:textbox style="mso-fit-shape-to-text:t">
                         <w:txbxContent>
                           <w:p>

</xml_diff>